<commit_message>
Extracción total turbobeads: ajustes tras reunión con Rocío.
</commit_message>
<xml_diff>
--- a/Docs/B-Extraccion_total_TurboBeads.docx
+++ b/Docs/B-Extraccion_total_TurboBeads.docx
@@ -1962,13 +1962,7 @@
         <w:t>ELUTION_FINAL_VOLUME_PER_SAMPLE.</w:t>
       </w:r>
       <w:r>
-        <w:t xml:space="preserve"> Volumen en </w:t>
-      </w:r>
-      <w:r>
-        <w:t>μL de elution</w:t>
-      </w:r>
-      <w:r>
-        <w:t xml:space="preserve"> que será transferido a la placa final.</w:t>
+        <w:t xml:space="preserve"> Volumen en μL de elution que será transferido a la placa final.</w:t>
       </w:r>
     </w:p>
     <w:p>
@@ -2177,13 +2171,7 @@
         </w:numPr>
       </w:pPr>
       <w:r>
-        <w:t xml:space="preserve">Se mueven </w:t>
-      </w:r>
-      <w:r>
-        <w:t>300</w:t>
-      </w:r>
-      <w:r>
-        <w:t xml:space="preserve"> μL (x8) del canal correspondiente del reservorio multicanal a cada una de las muestras.</w:t>
+        <w:t>Se mueven 300 μL (x8) del canal correspondiente del reservorio multicanal a cada una de las muestras.</w:t>
       </w:r>
     </w:p>
     <w:p>
@@ -2694,13 +2682,7 @@
         <w:t>μL</w:t>
       </w:r>
       <w:r>
-        <w:t xml:space="preserve"> </w:t>
-      </w:r>
-      <w:r>
-        <w:t>(x8)</w:t>
-      </w:r>
-      <w:r>
-        <w:t>, tantas veces como sea necesario para remover todo el sobrenadante,</w:t>
+        <w:t xml:space="preserve"> (x8), tantas veces como sea necesario para remover todo el sobrenadante,</w:t>
       </w:r>
       <w:r>
         <w:t xml:space="preserve"> de cada pocillo del deepwell </w:t>
@@ -2923,7 +2905,13 @@
         <w:t>μL</w:t>
       </w:r>
       <w:r>
-        <w:t xml:space="preserve"> del deepwell 10 veces.</w:t>
+        <w:t xml:space="preserve"> del deepwell </w:t>
+      </w:r>
+      <w:r>
+        <w:t>2</w:t>
+      </w:r>
+      <w:r>
+        <w:t>0 veces.</w:t>
       </w:r>
     </w:p>
     <w:p>
@@ -3342,7 +3330,13 @@
         <w:t>μL</w:t>
       </w:r>
       <w:r>
-        <w:t xml:space="preserve"> del deepwell 10 veces.</w:t>
+        <w:t xml:space="preserve"> del deepwell </w:t>
+      </w:r>
+      <w:r>
+        <w:t>2</w:t>
+      </w:r>
+      <w:r>
+        <w:t>0 veces.</w:t>
       </w:r>
     </w:p>
     <w:p>
@@ -3620,7 +3614,10 @@
         <w:t xml:space="preserve">Espera de </w:t>
       </w:r>
       <w:r>
-        <w:t>10</w:t>
+        <w:t>1</w:t>
+      </w:r>
+      <w:r>
+        <w:t>5</w:t>
       </w:r>
       <w:r>
         <w:t xml:space="preserve"> minutos.</w:t>
@@ -3798,7 +3795,7 @@
         <w:t xml:space="preserve">Se mueven </w:t>
       </w:r>
       <w:r>
-        <w:t>75</w:t>
+        <w:t>50</w:t>
       </w:r>
       <w:r>
         <w:t xml:space="preserve"> </w:t>
@@ -3828,7 +3825,7 @@
         <w:t xml:space="preserve">Se resuspenden </w:t>
       </w:r>
       <w:r>
-        <w:t>75</w:t>
+        <w:t>50</w:t>
       </w:r>
       <w:r>
         <w:t xml:space="preserve"> </w:t>
@@ -3837,7 +3834,16 @@
         <w:t>μL</w:t>
       </w:r>
       <w:r>
-        <w:t xml:space="preserve"> del deepwell 5 veces.</w:t>
+        <w:t xml:space="preserve"> del deepwell </w:t>
+      </w:r>
+      <w:r>
+        <w:t>2</w:t>
+      </w:r>
+      <w:r>
+        <w:t>0</w:t>
+      </w:r>
+      <w:r>
+        <w:t xml:space="preserve"> veces.</w:t>
       </w:r>
     </w:p>
     <w:p>
@@ -3926,7 +3932,13 @@
         <w:t>5</w:t>
       </w:r>
       <w:r>
-        <w:t xml:space="preserve"> minuto.</w:t>
+        <w:t xml:space="preserve"> minuto</w:t>
+      </w:r>
+      <w:r>
+        <w:t>s</w:t>
+      </w:r>
+      <w:r>
+        <w:t>.</w:t>
       </w:r>
     </w:p>
     <w:p>
@@ -4003,7 +4015,7 @@
         <w:t xml:space="preserve">Espera de </w:t>
       </w:r>
       <w:r>
-        <w:t>10</w:t>
+        <w:t>5</w:t>
       </w:r>
       <w:r>
         <w:t xml:space="preserve"> minutos.</w:t>
@@ -4136,7 +4148,13 @@
         </w:numPr>
       </w:pPr>
       <w:r>
-        <w:t xml:space="preserve">Se mueven 50 </w:t>
+        <w:t xml:space="preserve">Se mueven </w:t>
+      </w:r>
+      <w:r>
+        <w:t>45</w:t>
+      </w:r>
+      <w:r>
+        <w:t xml:space="preserve"> </w:t>
       </w:r>
       <w:r>
         <w:t>μL</w:t>

</xml_diff>